<commit_message>
code and report complete
</commit_message>
<xml_diff>
--- a/hfm_analysis.docx
+++ b/hfm_analysis.docx
@@ -2,6 +2,30 @@
 <file path=word/document.xml><?xml version="1.0" encoding="utf-8"?>
 <w:document xmlns:wpc="http://schemas.microsoft.com/office/word/2010/wordprocessingCanvas" xmlns:cx="http://schemas.microsoft.com/office/drawing/2014/chartex" xmlns:cx1="http://schemas.microsoft.com/office/drawing/2015/9/8/chartex" xmlns:cx2="http://schemas.microsoft.com/office/drawing/2015/10/21/chartex" xmlns:cx3="http://schemas.microsoft.com/office/drawing/2016/5/9/chartex" xmlns:cx4="http://schemas.microsoft.com/office/drawing/2016/5/10/chartex" xmlns:cx5="http://schemas.microsoft.com/office/drawing/2016/5/11/chartex" xmlns:cx6="http://schemas.microsoft.com/office/drawing/2016/5/12/chartex" xmlns:cx7="http://schemas.microsoft.com/office/drawing/2016/5/13/chartex" xmlns:cx8="http://schemas.microsoft.com/office/drawing/2016/5/14/chartex" xmlns:mc="http://schemas.openxmlformats.org/markup-compatibility/2006" xmlns:aink="http://schemas.microsoft.com/office/drawing/2016/ink" xmlns:am3d="http://schemas.microsoft.com/office/drawing/2017/model3d" xmlns:o="urn:schemas-microsoft-com:office:office" xmlns:oel="http://schemas.microsoft.com/office/2019/extlst" xmlns:r="http://schemas.openxmlformats.org/officeDocument/2006/relationships" xmlns:m="http://schemas.openxmlformats.org/officeDocument/2006/math" xmlns:v="urn:schemas-microsoft-com:vml" xmlns:wp14="http://schemas.microsoft.com/office/word/2010/wordprocessingDrawing" xmlns:wp="http://schemas.openxmlformats.org/drawingml/2006/wordprocessingDrawing" xmlns:w10="urn:schemas-microsoft-com:office:word" xmlns:w="http://schemas.openxmlformats.org/wordprocessingml/2006/main" xmlns:w14="http://schemas.microsoft.com/office/word/2010/wordml" xmlns:w15="http://schemas.microsoft.com/office/word/2012/wordml" xmlns:w16cex="http://schemas.microsoft.com/office/word/2018/wordml/cex" xmlns:w16cid="http://schemas.microsoft.com/office/word/2016/wordml/cid" xmlns:w16="http://schemas.microsoft.com/office/word/2018/wordml" xmlns:w16sdtdh="http://schemas.microsoft.com/office/word/2020/wordml/sdtdatahash" xmlns:w16se="http://schemas.microsoft.com/office/word/2015/wordml/symex" xmlns:wpg="http://schemas.microsoft.com/office/word/2010/wordprocessingGroup" xmlns:wpi="http://schemas.microsoft.com/office/word/2010/wordprocessingInk" xmlns:wne="http://schemas.microsoft.com/office/word/2006/wordml" xmlns:wps="http://schemas.microsoft.com/office/word/2010/wordprocessingShape" mc:Ignorable="w14 w15 w16se w16cid w16 w16cex w16sdtdh wp14">
   <w:body>
+    <w:p>
+      <w:pPr>
+        <w:jc w:val="center"/>
+        <w:rPr>
+          <w:b/>
+          <w:bCs/>
+        </w:rPr>
+      </w:pPr>
+      <w:r>
+        <w:rPr>
+          <w:b/>
+          <w:bCs/>
+        </w:rPr>
+        <w:t>Hot Finishing Mill Days Until Failure Prediction</w:t>
+      </w:r>
+    </w:p>
+    <w:p>
+      <w:pPr>
+        <w:rPr>
+          <w:b/>
+          <w:bCs/>
+        </w:rPr>
+      </w:pPr>
+    </w:p>
     <w:p>
       <w:pPr>
         <w:rPr>
@@ -240,6 +264,7 @@
     <w:p/>
     <w:p>
       <w:r>
+        <w:lastRenderedPageBreak/>
         <w:drawing>
           <wp:inline distT="0" distB="0" distL="0" distR="0" wp14:anchorId="2CDF9F33" wp14:editId="5465F9AE">
             <wp:extent cx="5943600" cy="1568450"/>
@@ -280,7 +305,6 @@
     <w:p/>
     <w:p>
       <w:r>
-        <w:lastRenderedPageBreak/>
         <w:drawing>
           <wp:inline distT="0" distB="0" distL="0" distR="0" wp14:anchorId="2AE68560" wp14:editId="64229D55">
             <wp:extent cx="5943600" cy="1322705"/>
@@ -470,7 +494,12 @@
           <w:b/>
           <w:bCs/>
         </w:rPr>
-        <w:t>Baseline Model:</w:t>
+        <w:t>Model Training Overview:</w:t>
+      </w:r>
+    </w:p>
+    <w:p>
+      <w:r>
+        <w:t>The same basic approach was used for developing all three types of models. A parameter space was defined for possible hyperparameters for each model. A grid search was conducted on all combinations of parameters where each model was trained on each unique combination of hyperparameters. Each training instance further split the training data into a training and test set to evaluate performance of each hyperparameter set. This additional split used a stratified k-fold approach to avoid overfitting.</w:t>
       </w:r>
     </w:p>
     <w:p/>
@@ -486,7 +515,30 @@
           <w:b/>
           <w:bCs/>
         </w:rPr>
-        <w:t>Improvements Using a More “State Aware” Model:</w:t>
+        <w:t xml:space="preserve">Baseline </w:t>
+      </w:r>
+      <w:r>
+        <w:rPr>
+          <w:b/>
+          <w:bCs/>
+        </w:rPr>
+        <w:t xml:space="preserve">Ridge Regression </w:t>
+      </w:r>
+      <w:r>
+        <w:rPr>
+          <w:b/>
+          <w:bCs/>
+        </w:rPr>
+        <w:t>Model:</w:t>
+      </w:r>
+    </w:p>
+    <w:p>
+      <w:r>
+        <w:t xml:space="preserve">Since the sensor data visually appears to be trending one way or the other a good first model to try would be a linear model. Since these sensors are located on the same piece of equipment and may be monitoring similar characteristics (horizontal and vertical vibration for instance) </w:t>
+      </w:r>
+      <w:r>
+        <w:lastRenderedPageBreak/>
+        <w:t>multicollinearity is a concern which makes a standard linear regression unsuitable. Ridge regression is more resistant to multicollinearity and thus was selected as the first model. This model underperformed the other two types of models with a mean average error of 34.3 days, average percentage error of 0.78, and R2 value of 0.58.</w:t>
       </w:r>
     </w:p>
     <w:p/>
@@ -502,24 +554,73 @@
           <w:b/>
           <w:bCs/>
         </w:rPr>
+        <w:t xml:space="preserve">Improvements Using a More “State Aware” </w:t>
+      </w:r>
+      <w:r>
+        <w:rPr>
+          <w:b/>
+          <w:bCs/>
+        </w:rPr>
+        <w:t xml:space="preserve">KNN </w:t>
+      </w:r>
+      <w:r>
+        <w:rPr>
+          <w:b/>
+          <w:bCs/>
+        </w:rPr>
+        <w:t>Model:</w:t>
+      </w:r>
+    </w:p>
+    <w:p>
+      <w:r>
+        <w:t>The next iteration was to try to model the data in a fundamentally different way. Here we selected K nearest neighbors regressor.</w:t>
+      </w:r>
+      <w:r>
+        <w:t xml:space="preserve"> This model is fundamentally different than linear regression because it is not evaluating an equation for prediction. Rather, it is finding the nearest known state(s) of past operation and predicting current state based on that. This showed approximately a 10% improvement over the Ridge regression model with a mean average error of 30.3 days, mean average percentage error of 0.36, and R2 value of 0.63.</w:t>
+      </w:r>
+    </w:p>
+    <w:p/>
+    <w:p>
+      <w:pPr>
+        <w:rPr>
+          <w:b/>
+          <w:bCs/>
+        </w:rPr>
+      </w:pPr>
+      <w:r>
+        <w:rPr>
+          <w:b/>
+          <w:bCs/>
+        </w:rPr>
         <w:t>Testing a More Complex Tree Based Model:</w:t>
       </w:r>
     </w:p>
-    <w:p/>
-    <w:p>
-      <w:pPr>
-        <w:rPr>
-          <w:b/>
-          <w:bCs/>
-        </w:rPr>
-      </w:pPr>
-      <w:r>
-        <w:rPr>
-          <w:b/>
-          <w:bCs/>
-        </w:rPr>
-        <w:t>Deployment:</w:t>
-      </w:r>
+    <w:p>
+      <w:r>
+        <w:t xml:space="preserve">The final approach was to try to model the data in a higher dimensional representation. Tree based algorithms are one approach to </w:t>
+      </w:r>
+      <w:proofErr w:type="gramStart"/>
+      <w:r>
+        <w:t>that</w:t>
+      </w:r>
+      <w:proofErr w:type="gramEnd"/>
+      <w:r>
+        <w:t xml:space="preserve"> so a gradient boosted ensemble learner was selected. This model seemed like a good fit to the problem because </w:t>
+      </w:r>
+      <w:r>
+        <w:t>it is an ensemble of smaller trees that are trained on data that previous trees got wrong which makes them less prone to overfitting. This means a much larger and more expressive model can be created without fear of overfitting the data. This model performed on par with the KNN model achieving a mean average error of 29.4 days, mean average percentage error of 0.38, and R2 value of 0.64.</w:t>
+      </w:r>
+      <w:r>
+        <w:t xml:space="preserve"> One advantage was that the boosted tree trained faster and had a final model saved size that was 13x smaller than the KNN model. This means at scale it will be easier to retrain/update and deploy/store.</w:t>
+      </w:r>
+    </w:p>
+    <w:p>
+      <w:pPr>
+        <w:rPr>
+          <w:b/>
+          <w:bCs/>
+        </w:rPr>
+      </w:pPr>
     </w:p>
     <w:sectPr>
       <w:pgSz w:w="12240" w:h="15840"/>

</xml_diff>

<commit_message>
put the app in a docker container for ease of use
</commit_message>
<xml_diff>
--- a/hfm_analysis.docx
+++ b/hfm_analysis.docx
@@ -62,40 +62,44 @@
       <w:r>
         <w:t xml:space="preserve">Initial data exploration revealed 6 sensors that provided no </w:t>
       </w:r>
+      <w:r>
+        <w:t>information,</w:t>
+      </w:r>
+      <w:r>
+        <w:t xml:space="preserve"> and these were omitted for model training and analysis. Three separate datasets were created, one for the </w:t>
+      </w:r>
       <w:proofErr w:type="gramStart"/>
       <w:r>
-        <w:t>information</w:t>
+        <w:t>10 column</w:t>
       </w:r>
       <w:proofErr w:type="gramEnd"/>
       <w:r>
-        <w:t xml:space="preserve"> and these were omitted for model training and analysis. Three separate datasets were created, one for the </w:t>
+        <w:t xml:space="preserve"> dataset, one for the 14 column dataset, and one that combined the two. Three models were then trained on these three datasets independently creating 9 unique models in total. </w:t>
+      </w:r>
+      <w:r>
+        <w:t xml:space="preserve">The three models were a ridge regression, K nearest </w:t>
       </w:r>
       <w:proofErr w:type="gramStart"/>
       <w:r>
-        <w:t>10 column</w:t>
+        <w:t>neighbors</w:t>
       </w:r>
       <w:proofErr w:type="gramEnd"/>
       <w:r>
-        <w:t xml:space="preserve"> dataset, one for the 14 column dataset, and one that combined the two. Three models were then trained on these three datasets independently creating 9 unique models in total. </w:t>
-      </w:r>
-      <w:r>
-        <w:t xml:space="preserve">The three models were a ridge regression, K nearest </w:t>
+        <w:t xml:space="preserve"> model, and a gradient boosted regression tree. Of the tree types of </w:t>
+      </w:r>
+      <w:r>
+        <w:t>models,</w:t>
+      </w:r>
+      <w:r>
+        <w:t xml:space="preserve"> the ridge regression generally underperformed compared to the KNN and gradient boosted </w:t>
       </w:r>
       <w:proofErr w:type="gramStart"/>
       <w:r>
-        <w:t>neighbors</w:t>
+        <w:t>models, but</w:t>
       </w:r>
       <w:proofErr w:type="gramEnd"/>
       <w:r>
-        <w:t xml:space="preserve"> model, and a gradient boosted regression tree. Of the tree types of </w:t>
-      </w:r>
-      <w:proofErr w:type="gramStart"/>
-      <w:r>
-        <w:t>models</w:t>
-      </w:r>
-      <w:proofErr w:type="gramEnd"/>
-      <w:r>
-        <w:t xml:space="preserve"> the ridge regression generally underperformed compared to the KNN and gradient boosted models, but would be the easiest to operationalize and deploy. Of all 9 models trained the gradient boosted tree trained on the large dataset that combined all sensors had the lowest error and highest coefficient of determination.</w:t>
+        <w:t xml:space="preserve"> would be the easiest to operationalize and deploy. Of all 9 models trained the gradient boosted tree trained on the large dataset that combined all sensors had the lowest error and highest coefficient of determination.</w:t>
       </w:r>
     </w:p>
     <w:p/>
@@ -130,13 +134,14 @@
       <w:r>
         <w:t xml:space="preserve"> means days up or </w:t>
       </w:r>
-      <w:proofErr w:type="gramStart"/>
-      <w:r>
-        <w:t>online,</w:t>
-      </w:r>
-      <w:proofErr w:type="gramEnd"/>
-      <w:r>
-        <w:t xml:space="preserve"> not how many days remain until an observed failure happened. I will assume that a failure happened the day after the highest </w:t>
+      <w:r>
+        <w:t>online</w:t>
+      </w:r>
+      <w:r>
+        <w:t xml:space="preserve"> </w:t>
+      </w:r>
+      <w:r>
+        <w:t xml:space="preserve">not how many days remain until an observed failure happened. I will assume that a failure happened the day after the highest </w:t>
       </w:r>
       <w:proofErr w:type="spellStart"/>
       <w:r>
@@ -146,11 +151,9 @@
       <w:r>
         <w:t xml:space="preserve"> value for each given run. For </w:t>
       </w:r>
-      <w:proofErr w:type="gramStart"/>
-      <w:r>
-        <w:t>instance</w:t>
-      </w:r>
-      <w:proofErr w:type="gramEnd"/>
+      <w:r>
+        <w:t>instance,</w:t>
+      </w:r>
       <w:r>
         <w:t xml:space="preserve"> day 192 was the last </w:t>
       </w:r>
@@ -182,14 +185,17 @@
       <w:r>
         <w:t xml:space="preserve">Each observation is stand alone and does not show autocorrelation with previous days readings. In </w:t>
       </w:r>
+      <w:r>
+        <w:t>short,</w:t>
+      </w:r>
+      <w:r>
+        <w:t xml:space="preserve"> each observation is a snapshot in </w:t>
+      </w:r>
       <w:proofErr w:type="gramStart"/>
       <w:r>
-        <w:t>short</w:t>
+        <w:t>time</w:t>
       </w:r>
       <w:proofErr w:type="gramEnd"/>
-      <w:r>
-        <w:t xml:space="preserve"> each observation is a snapshot in time</w:t>
-      </w:r>
     </w:p>
     <w:p>
       <w:pPr>
@@ -429,11 +435,9 @@
       <w:r>
         <w:t xml:space="preserve"> because that is the target we are </w:t>
       </w:r>
-      <w:proofErr w:type="gramStart"/>
-      <w:r>
-        <w:t>actually striving</w:t>
-      </w:r>
-      <w:proofErr w:type="gramEnd"/>
+      <w:r>
+        <w:t>striving</w:t>
+      </w:r>
       <w:r>
         <w:t xml:space="preserve"> to predict. This variable is simply the </w:t>
       </w:r>
@@ -466,11 +470,9 @@
       <w:r>
         <w:t xml:space="preserve">Once all three datasets were </w:t>
       </w:r>
-      <w:proofErr w:type="gramStart"/>
-      <w:r>
-        <w:t>created</w:t>
-      </w:r>
-      <w:proofErr w:type="gramEnd"/>
+      <w:r>
+        <w:t>created,</w:t>
+      </w:r>
       <w:r>
         <w:t xml:space="preserve"> they were </w:t>
       </w:r>
@@ -599,11 +601,9 @@
       <w:r>
         <w:t xml:space="preserve">The final approach was to try to model the data in a higher dimensional representation. Tree based algorithms are one approach to </w:t>
       </w:r>
-      <w:proofErr w:type="gramStart"/>
-      <w:r>
-        <w:t>that</w:t>
-      </w:r>
-      <w:proofErr w:type="gramEnd"/>
+      <w:r>
+        <w:t>that,</w:t>
+      </w:r>
       <w:r>
         <w:t xml:space="preserve"> so a gradient boosted ensemble learner was selected. This model seemed like a good fit to the problem because </w:t>
       </w:r>
@@ -614,13 +614,41 @@
         <w:t xml:space="preserve"> One advantage was that the boosted tree trained faster and had a final model saved size that was 13x smaller than the KNN model. This means at scale it will be easier to retrain/update and deploy/store.</w:t>
       </w:r>
     </w:p>
-    <w:p>
-      <w:pPr>
-        <w:rPr>
-          <w:b/>
-          <w:bCs/>
-        </w:rPr>
-      </w:pPr>
+    <w:p/>
+    <w:p>
+      <w:pPr>
+        <w:rPr>
+          <w:b/>
+          <w:bCs/>
+        </w:rPr>
+      </w:pPr>
+      <w:r>
+        <w:rPr>
+          <w:b/>
+          <w:bCs/>
+        </w:rPr>
+        <w:t>Deployment</w:t>
+      </w:r>
+      <w:r>
+        <w:rPr>
+          <w:b/>
+          <w:bCs/>
+        </w:rPr>
+        <w:t>:</w:t>
+      </w:r>
+    </w:p>
+    <w:p>
+      <w:r>
+        <w:t xml:space="preserve">Ad-hoc inference can be run using the included app.py program which serves an API on localhost:8080. The API will run inference on all nine models by specifying the </w:t>
+      </w:r>
+      <w:proofErr w:type="spellStart"/>
+      <w:r>
+        <w:t>json</w:t>
+      </w:r>
+      <w:proofErr w:type="spellEnd"/>
+      <w:r>
+        <w:t xml:space="preserve"> key for the desired model and then an array of sensor data. For more technical documentation on API use consult the included README.md.</w:t>
+      </w:r>
     </w:p>
     <w:sectPr>
       <w:pgSz w:w="12240" w:h="15840"/>

</xml_diff>